<commit_message>
Revised Observable Trends document
</commit_message>
<xml_diff>
--- a/Observable Trends.docx
+++ b/Observable Trends.docx
@@ -103,7 +103,7 @@
           <w:sz w:val="24"/>
           <w:szCs w:val="24"/>
         </w:rPr>
-        <w:t>others</w:t>
+        <w:t>other</w:t>
       </w:r>
       <w:r>
         <w:rPr>
@@ -117,6 +117,13 @@
           <w:sz w:val="24"/>
           <w:szCs w:val="24"/>
         </w:rPr>
+        <w:t xml:space="preserve"> players</w:t>
+      </w:r>
+      <w:r>
+        <w:rPr>
+          <w:sz w:val="24"/>
+          <w:szCs w:val="24"/>
+        </w:rPr>
         <w:t xml:space="preserve"> by </w:t>
       </w:r>
       <w:r>
@@ -166,6 +173,13 @@
           <w:sz w:val="24"/>
           <w:szCs w:val="24"/>
         </w:rPr>
+        <w:t xml:space="preserve">players </w:t>
+      </w:r>
+      <w:r>
+        <w:rPr>
+          <w:sz w:val="24"/>
+          <w:szCs w:val="24"/>
+        </w:rPr>
         <w:t>spend more</w:t>
       </w:r>
       <w:r>
@@ -173,7 +187,14 @@
           <w:sz w:val="24"/>
           <w:szCs w:val="24"/>
         </w:rPr>
-        <w:t xml:space="preserve"> on purchase</w:t>
+        <w:t xml:space="preserve"> on</w:t>
+      </w:r>
+      <w:r>
+        <w:rPr>
+          <w:sz w:val="24"/>
+          <w:szCs w:val="24"/>
+        </w:rPr>
+        <w:t xml:space="preserve"> purchase</w:t>
       </w:r>
       <w:r>
         <w:rPr>
@@ -187,14 +208,28 @@
           <w:sz w:val="24"/>
           <w:szCs w:val="24"/>
         </w:rPr>
-        <w:t xml:space="preserve"> per person</w:t>
-      </w:r>
-      <w:r>
-        <w:rPr>
-          <w:sz w:val="24"/>
-          <w:szCs w:val="24"/>
-        </w:rPr>
-        <w:t xml:space="preserve"> made on average</w:t>
+        <w:t xml:space="preserve"> on </w:t>
+      </w:r>
+      <w:r>
+        <w:rPr>
+          <w:sz w:val="24"/>
+          <w:szCs w:val="24"/>
+        </w:rPr>
+        <w:t>average</w:t>
+      </w:r>
+      <w:r>
+        <w:rPr>
+          <w:sz w:val="24"/>
+          <w:szCs w:val="24"/>
+        </w:rPr>
+        <w:t xml:space="preserve"> per</w:t>
+      </w:r>
+      <w:r>
+        <w:rPr>
+          <w:sz w:val="24"/>
+          <w:szCs w:val="24"/>
+        </w:rPr>
+        <w:t xml:space="preserve"> person</w:t>
       </w:r>
       <w:r>
         <w:rPr>
@@ -481,14 +516,21 @@
           <w:sz w:val="24"/>
           <w:szCs w:val="24"/>
         </w:rPr>
-        <w:t>Based on the trends it might be beneficial to market heavily to</w:t>
-      </w:r>
-      <w:r>
-        <w:rPr>
-          <w:sz w:val="24"/>
-          <w:szCs w:val="24"/>
-        </w:rPr>
-        <w:t xml:space="preserve"> young males.  Also raising the price on </w:t>
+        <w:t>Based on trends</w:t>
+      </w:r>
+      <w:r>
+        <w:rPr>
+          <w:sz w:val="24"/>
+          <w:szCs w:val="24"/>
+        </w:rPr>
+        <w:t xml:space="preserve"> </w:t>
+      </w:r>
+      <w:r>
+        <w:rPr>
+          <w:sz w:val="24"/>
+          <w:szCs w:val="24"/>
+        </w:rPr>
+        <w:t xml:space="preserve">raising the price on </w:t>
       </w:r>
       <w:r>
         <w:rPr>
@@ -574,7 +616,7 @@
           <w:sz w:val="24"/>
           <w:szCs w:val="24"/>
         </w:rPr>
-        <w:t>O</w:t>
+        <w:t>Additionally, o</w:t>
       </w:r>
       <w:r>
         <w:rPr>

</xml_diff>